<commit_message>
Finished Assessed Exercise No. 3 for Research and Innovation Methods
</commit_message>
<xml_diff>
--- a/1.4.Metodos_De_Investigacion_e_Innovacion/Assessed_exercise_03_Research_and_Innovation/MII-Homework03-A01212611-A01169284-A01750271.docx
+++ b/1.4.Metodos_De_Investigacion_e_Innovacion/Assessed_exercise_03_Research_and_Innovation/MII-Homework03-A01212611-A01169284-A01750271.docx
@@ -1829,23 +1829,7 @@
           <w:sz w:val="22"/>
           <w:szCs w:val="22"/>
         </w:rPr>
-        <w:t xml:space="preserve">Dense networks have a lot of redundant contacts, this is an important advantage because as more people are working into a network as more knowledge will be interchanged by people of the network and the results of the researches will be meaningful, also people from the network are closely connected with all other people. On by other hand, spare networks people are not closely with others and there are not collaboration circuits connected between people, also people of a sparse network have </w:t>
-      </w:r>
-      <w:r>
-        <w:rPr>
-          <w:rFonts w:ascii="Arial" w:hAnsi="Arial" w:cs="Arial"/>
-          <w:sz w:val="22"/>
-          <w:szCs w:val="22"/>
-        </w:rPr>
-        <w:t>contacts,</w:t>
-      </w:r>
-      <w:r>
-        <w:rPr>
-          <w:rFonts w:ascii="Arial" w:hAnsi="Arial" w:cs="Arial"/>
-          <w:sz w:val="22"/>
-          <w:szCs w:val="22"/>
-        </w:rPr>
-        <w:t xml:space="preserve"> but they are from different groups and there aren’t connected between them like dense networks.</w:t>
+        <w:t>Dense networks have a lot of redundant contacts, this is an important advantage because as more people are working into a network as more knowledge will be interchanged by people of the network and the results of the researches will be meaningful, also people from the network are closely connected with all other people. On by other hand, spare networks people are not closely with others and there are not collaboration circuits connected between people, also people of a sparse network have contacts, but they are from different groups and there aren’t connected between them like dense networks.</w:t>
       </w:r>
     </w:p>
     <w:p>
@@ -2018,6 +2002,215 @@
         <w:jc w:val="both"/>
         <w:rPr>
           <w:rFonts w:ascii="Arial" w:hAnsi="Arial" w:cs="Arial"/>
+          <w:sz w:val="24"/>
+        </w:rPr>
+      </w:pPr>
+      <w:r>
+        <w:rPr>
+          <w:rFonts w:ascii="Arial" w:hAnsi="Arial" w:cs="Arial"/>
+          <w:sz w:val="24"/>
+        </w:rPr>
+        <w:t xml:space="preserve">Universities have been centers of knowledge </w:t>
+      </w:r>
+      <w:r>
+        <w:rPr>
+          <w:rFonts w:ascii="Arial" w:hAnsi="Arial" w:cs="Arial"/>
+          <w:sz w:val="24"/>
+        </w:rPr>
+        <w:t xml:space="preserve">accumulation, </w:t>
+      </w:r>
+      <w:r>
+        <w:rPr>
+          <w:rFonts w:ascii="Arial" w:hAnsi="Arial" w:cs="Arial"/>
+          <w:sz w:val="24"/>
+        </w:rPr>
+        <w:t xml:space="preserve">generation and propagation since the very beginning of their creation. These institutions have influenced and forged humankind trajectory through the centuries playing an important role as the torch that guides our species forward. The social and economic impact that universities </w:t>
+      </w:r>
+      <w:r>
+        <w:rPr>
+          <w:rFonts w:ascii="Arial" w:hAnsi="Arial" w:cs="Arial"/>
+          <w:sz w:val="24"/>
+        </w:rPr>
+        <w:t>have had though out history may be on the limit of incalculable measures.</w:t>
+      </w:r>
+      <w:r>
+        <w:rPr>
+          <w:rFonts w:ascii="Arial" w:hAnsi="Arial" w:cs="Arial"/>
+          <w:sz w:val="24"/>
+        </w:rPr>
+        <w:t xml:space="preserve"> </w:t>
+      </w:r>
+      <w:r>
+        <w:rPr>
+          <w:rFonts w:ascii="Arial" w:hAnsi="Arial" w:cs="Arial"/>
+          <w:sz w:val="24"/>
+        </w:rPr>
+        <w:t>Universities concentrated in the generation of fundamental knowledge</w:t>
+      </w:r>
+      <w:r>
+        <w:rPr>
+          <w:rFonts w:ascii="Arial" w:hAnsi="Arial" w:cs="Arial"/>
+          <w:sz w:val="24"/>
+        </w:rPr>
+        <w:t>, during the twentieth century,</w:t>
+      </w:r>
+      <w:r>
+        <w:rPr>
+          <w:rFonts w:ascii="Arial" w:hAnsi="Arial" w:cs="Arial"/>
+          <w:sz w:val="24"/>
+        </w:rPr>
+        <w:t xml:space="preserve"> enhancing the advancement of sciences</w:t>
+      </w:r>
+      <w:r>
+        <w:rPr>
+          <w:rFonts w:ascii="Arial" w:hAnsi="Arial" w:cs="Arial"/>
+          <w:sz w:val="24"/>
+        </w:rPr>
+        <w:t xml:space="preserve"> and becoming</w:t>
+      </w:r>
+      <w:r>
+        <w:rPr>
+          <w:rFonts w:ascii="Arial" w:hAnsi="Arial" w:cs="Arial"/>
+          <w:sz w:val="24"/>
+        </w:rPr>
+        <w:t xml:space="preserve"> </w:t>
+      </w:r>
+      <w:r>
+        <w:rPr>
+          <w:rFonts w:ascii="Arial" w:hAnsi="Arial" w:cs="Arial"/>
+          <w:sz w:val="24"/>
+        </w:rPr>
+        <w:t xml:space="preserve">engines of economic development </w:t>
+      </w:r>
+      <w:r>
+        <w:rPr>
+          <w:rFonts w:ascii="Arial" w:hAnsi="Arial" w:cs="Arial"/>
+          <w:sz w:val="24"/>
+        </w:rPr>
+        <w:t xml:space="preserve">through </w:t>
+      </w:r>
+      <w:r>
+        <w:rPr>
+          <w:rFonts w:ascii="Arial" w:hAnsi="Arial" w:cs="Arial"/>
+          <w:sz w:val="24"/>
+        </w:rPr>
+        <w:t>“Ecosystems of</w:t>
+      </w:r>
+      <w:r>
+        <w:rPr>
+          <w:rFonts w:ascii="Arial" w:hAnsi="Arial" w:cs="Arial"/>
+          <w:sz w:val="24"/>
+        </w:rPr>
+        <w:t xml:space="preserve"> </w:t>
+      </w:r>
+      <w:r>
+        <w:rPr>
+          <w:rFonts w:ascii="Arial" w:hAnsi="Arial" w:cs="Arial"/>
+          <w:sz w:val="24"/>
+        </w:rPr>
+        <w:t>Innovation”</w:t>
+      </w:r>
+      <w:r>
+        <w:rPr>
+          <w:rFonts w:ascii="Arial" w:hAnsi="Arial" w:cs="Arial"/>
+          <w:sz w:val="24"/>
+        </w:rPr>
+        <w:t xml:space="preserve"> [5]</w:t>
+      </w:r>
+      <w:r>
+        <w:rPr>
+          <w:rFonts w:ascii="Arial" w:hAnsi="Arial" w:cs="Arial"/>
+          <w:sz w:val="24"/>
+        </w:rPr>
+        <w:t>.</w:t>
+      </w:r>
+    </w:p>
+    <w:p>
+      <w:pPr>
+        <w:spacing w:line="360" w:lineRule="auto"/>
+        <w:jc w:val="both"/>
+        <w:rPr>
+          <w:rFonts w:ascii="Arial" w:hAnsi="Arial" w:cs="Arial"/>
+          <w:sz w:val="24"/>
+        </w:rPr>
+      </w:pPr>
+      <w:r>
+        <w:rPr>
+          <w:rFonts w:ascii="Arial" w:hAnsi="Arial" w:cs="Arial"/>
+          <w:sz w:val="24"/>
+        </w:rPr>
+        <w:t xml:space="preserve">Research Innovation </w:t>
+      </w:r>
+      <w:r>
+        <w:rPr>
+          <w:rFonts w:ascii="Arial" w:hAnsi="Arial" w:cs="Arial"/>
+          <w:sz w:val="24"/>
+        </w:rPr>
+        <w:t>Ecosystems (RIE)</w:t>
+      </w:r>
+      <w:r>
+        <w:rPr>
+          <w:rFonts w:ascii="Arial" w:hAnsi="Arial" w:cs="Arial"/>
+          <w:sz w:val="24"/>
+        </w:rPr>
+        <w:t xml:space="preserve"> refer to the aggregate of factors and resources that surround and nourish research and innovation. These factors include </w:t>
+      </w:r>
+      <w:r>
+        <w:rPr>
+          <w:rFonts w:ascii="Arial" w:hAnsi="Arial" w:cs="Arial"/>
+          <w:sz w:val="24"/>
+        </w:rPr>
+        <w:t>the natural and economic resources and the groups of people that make this formation and accumulation of knowledge</w:t>
+      </w:r>
+      <w:r>
+        <w:rPr>
+          <w:rFonts w:ascii="Arial" w:hAnsi="Arial" w:cs="Arial"/>
+          <w:sz w:val="24"/>
+        </w:rPr>
+        <w:t xml:space="preserve"> </w:t>
+      </w:r>
+      <w:r>
+        <w:rPr>
+          <w:rFonts w:ascii="Arial" w:hAnsi="Arial" w:cs="Arial"/>
+          <w:sz w:val="24"/>
+        </w:rPr>
+        <w:t xml:space="preserve">possible. </w:t>
+      </w:r>
+      <w:r>
+        <w:rPr>
+          <w:rFonts w:ascii="Arial" w:hAnsi="Arial" w:cs="Arial"/>
+          <w:sz w:val="24"/>
+        </w:rPr>
+        <w:t>[5]</w:t>
+      </w:r>
+      <w:r>
+        <w:rPr>
+          <w:rFonts w:ascii="Arial" w:hAnsi="Arial" w:cs="Arial"/>
+          <w:sz w:val="24"/>
+        </w:rPr>
+        <w:t xml:space="preserve"> The term “Triple Helix” has been used to refer to the three main stakeholders in this environment: universities, industry and government. [5]</w:t>
+      </w:r>
+      <w:r>
+        <w:rPr>
+          <w:rFonts w:ascii="Arial" w:hAnsi="Arial" w:cs="Arial"/>
+          <w:sz w:val="24"/>
+        </w:rPr>
+        <w:t xml:space="preserve"> </w:t>
+      </w:r>
+      <w:r>
+        <w:rPr>
+          <w:rFonts w:ascii="Arial" w:hAnsi="Arial" w:cs="Arial"/>
+          <w:sz w:val="24"/>
+        </w:rPr>
+        <w:t>It is well known that these three gears have been working together as a single engine with the objective to improve and innovate technologies. This is since innovation is strongly linked to economic development as well as national power growth. Industries and government give huge incentives to universities so that they can develop the knowledge to create new and better industries that result in jobs and taxes, as well as exports and markets.</w:t>
+      </w:r>
+    </w:p>
+    <w:p>
+      <w:pPr>
+        <w:spacing w:line="360" w:lineRule="auto"/>
+        <w:jc w:val="both"/>
+        <w:rPr>
+          <w:rFonts w:ascii="Arial" w:hAnsi="Arial" w:cs="Arial"/>
           <w:sz w:val="22"/>
           <w:szCs w:val="22"/>
         </w:rPr>
@@ -2027,42 +2220,15 @@
           <w:rFonts w:ascii="Arial" w:hAnsi="Arial" w:cs="Arial"/>
           <w:sz w:val="24"/>
         </w:rPr>
-        <w:t xml:space="preserve">Universities have been centers of knowledge </w:t>
-      </w:r>
-      <w:r>
-        <w:rPr>
-          <w:rFonts w:ascii="Arial" w:hAnsi="Arial" w:cs="Arial"/>
-          <w:sz w:val="24"/>
-        </w:rPr>
-        <w:t xml:space="preserve">accumulation, </w:t>
-      </w:r>
-      <w:r>
-        <w:rPr>
-          <w:rFonts w:ascii="Arial" w:hAnsi="Arial" w:cs="Arial"/>
-          <w:sz w:val="24"/>
-        </w:rPr>
-        <w:t xml:space="preserve">generation and propagation since the very beginning of their creation. These institutions have influenced and forged humankind trajectory through the centuries playing an important role as the torch that guides our species forward. The social and economic impact that universities </w:t>
-      </w:r>
-      <w:r>
-        <w:rPr>
-          <w:rFonts w:ascii="Arial" w:hAnsi="Arial" w:cs="Arial"/>
-          <w:sz w:val="24"/>
-        </w:rPr>
-        <w:t>have had though out history may be on the limit of incalculable measures.</w:t>
-      </w:r>
-      <w:r>
-        <w:rPr>
-          <w:rFonts w:ascii="Arial" w:hAnsi="Arial" w:cs="Arial"/>
-          <w:sz w:val="24"/>
-        </w:rPr>
-        <w:t xml:space="preserve"> </w:t>
-      </w:r>
-      <w:r>
-        <w:rPr>
-          <w:rFonts w:ascii="Arial" w:hAnsi="Arial" w:cs="Arial"/>
-          <w:sz w:val="24"/>
-        </w:rPr>
-        <w:t>Universities</w:t>
+        <w:t xml:space="preserve">Nevertheless, Research Innovation Ecosystems require constant funding and assessment by the involved parties to continue working and delivering in the promise of growth and development. They constitute a key factor for the survival of universities, industry and government as well, since the lack of research and innovation is prone to result in the devaluation of markets, the loss of competitiveness against other nations and the departure of talent from the local universities. This is a crisis present in most Latin American countries and </w:t>
+      </w:r>
+      <w:r>
+        <w:rPr>
+          <w:rFonts w:ascii="Arial" w:hAnsi="Arial" w:cs="Arial"/>
+          <w:sz w:val="24"/>
+        </w:rPr>
+        <w:lastRenderedPageBreak/>
+        <w:t>governments and institutions must do something to reverse these tendencies and start taking care of these vital ecosystems. [5</w:t>
       </w:r>
       <w:bookmarkStart w:id="2" w:name="_GoBack"/>
       <w:bookmarkEnd w:id="2"/>
@@ -2071,63 +2237,7 @@
           <w:rFonts w:ascii="Arial" w:hAnsi="Arial" w:cs="Arial"/>
           <w:sz w:val="24"/>
         </w:rPr>
-        <w:t xml:space="preserve"> concentrated in the generation of fundamental knowledge enhancing the advancement of sciences</w:t>
-      </w:r>
-      <w:r>
-        <w:rPr>
-          <w:rFonts w:ascii="Arial" w:hAnsi="Arial" w:cs="Arial"/>
-          <w:sz w:val="24"/>
-        </w:rPr>
-        <w:t>. They became</w:t>
-      </w:r>
-      <w:r>
-        <w:rPr>
-          <w:rFonts w:ascii="Arial" w:hAnsi="Arial" w:cs="Arial"/>
-          <w:sz w:val="24"/>
-        </w:rPr>
-        <w:t xml:space="preserve"> </w:t>
-      </w:r>
-      <w:r>
-        <w:rPr>
-          <w:rFonts w:ascii="Arial" w:hAnsi="Arial" w:cs="Arial"/>
-          <w:sz w:val="24"/>
-        </w:rPr>
-        <w:t>engines of economic development by inserting themselves into what is called “Ecosystems of</w:t>
-      </w:r>
-      <w:r>
-        <w:rPr>
-          <w:rFonts w:ascii="Arial" w:hAnsi="Arial" w:cs="Arial"/>
-          <w:sz w:val="24"/>
-        </w:rPr>
-        <w:t xml:space="preserve"> </w:t>
-      </w:r>
-      <w:r>
-        <w:rPr>
-          <w:rFonts w:ascii="Arial" w:hAnsi="Arial" w:cs="Arial"/>
-          <w:sz w:val="24"/>
-        </w:rPr>
-        <w:t>Innovation”</w:t>
-      </w:r>
-      <w:r>
-        <w:rPr>
-          <w:rFonts w:ascii="Arial" w:hAnsi="Arial" w:cs="Arial"/>
-          <w:sz w:val="24"/>
-        </w:rPr>
-        <w:t xml:space="preserve">. </w:t>
-      </w:r>
-      <w:r>
-        <w:rPr>
-          <w:rFonts w:ascii="Arial" w:hAnsi="Arial" w:cs="Arial"/>
-          <w:sz w:val="24"/>
-        </w:rPr>
-        <w:t xml:space="preserve">Research Innovation </w:t>
-      </w:r>
-      <w:r>
-        <w:rPr>
-          <w:rFonts w:ascii="Arial" w:hAnsi="Arial" w:cs="Arial"/>
-          <w:sz w:val="24"/>
-        </w:rPr>
-        <w:t>Ecosystems (RIE) [5]</w:t>
+        <w:t>] An example of the positive impact that can be obtained by investing due resources into these ecosystems has been measured by the ITESM, proving that it is possible to create globally competitive institutions, individuals and technologies.</w:t>
       </w:r>
       <w:r>
         <w:rPr>
@@ -5352,7 +5462,7 @@
 </file>
 
 <file path=customXml/itemProps1.xml><?xml version="1.0" encoding="utf-8"?>
-<ds:datastoreItem xmlns:ds="http://schemas.openxmlformats.org/officeDocument/2006/customXml" ds:itemID="{30C9BD83-5080-4149-9569-B701FED741FD}">
+<ds:datastoreItem xmlns:ds="http://schemas.openxmlformats.org/officeDocument/2006/customXml" ds:itemID="{2FC8ACB8-67CB-46E0-8706-E24CE10CA016}">
   <ds:schemaRefs>
     <ds:schemaRef ds:uri="http://schemas.openxmlformats.org/officeDocument/2006/bibliography"/>
   </ds:schemaRefs>

</xml_diff>